<commit_message>
add generate report button to monthly consumptions
</commit_message>
<xml_diff>
--- a/cab_backend/generated_reports/sample_report_20250226.docx
+++ b/cab_backend/generated_reports/sample_report_20250226.docx
@@ -1352,7 +1352,7 @@
                 <w:lang w:eastAsia="en-PH"/>
                 <w14:ligatures w14:val="none"/>
               </w:rPr>
-              <w:t>-4830</w:t>
+              <w:t>-25240</w:t>
             </w:r>
           </w:p>
         </w:tc>
@@ -1594,7 +1594,7 @@
                 <w:lang w:eastAsia="en-PH"/>
                 <w14:ligatures w14:val="none"/>
               </w:rPr>
-              <w:t>0</w:t>
+              <w:t>-39830</w:t>
             </w:r>
           </w:p>
         </w:tc>
@@ -3041,7 +3041,7 @@
                 <w:lang w:eastAsia="en-PH"/>
                 <w14:ligatures w14:val="none"/>
               </w:rPr>
-              <w:t>-13500</w:t>
+              <w:t>-73740</w:t>
             </w:r>
           </w:p>
         </w:tc>
@@ -4114,7 +4114,7 @@
                 <w:lang w:eastAsia="en-PH"/>
                 <w14:ligatures w14:val="none"/>
               </w:rPr>
-              <w:t>-4830</w:t>
+              <w:t>-25240</w:t>
             </w:r>
             <w:r>
               <w:rPr>
@@ -4240,7 +4240,7 @@
                 <w:lang w:eastAsia="en-PH"/>
                 <w14:ligatures w14:val="none"/>
               </w:rPr>
-              <w:t>-4830</w:t>
+              <w:t>-25240</w:t>
             </w:r>
           </w:p>
         </w:tc>
@@ -4517,7 +4517,7 @@
                 <w:lang w:eastAsia="en-PH"/>
                 <w14:ligatures w14:val="none"/>
               </w:rPr>
-              <w:t>0</w:t>
+              <w:t>-39830</w:t>
             </w:r>
             <w:r>
               <w:rPr>
@@ -4643,7 +4643,7 @@
                 <w:lang w:eastAsia="en-PH"/>
                 <w14:ligatures w14:val="none"/>
               </w:rPr>
-              <w:t>0</w:t>
+              <w:t>-39830</w:t>
             </w:r>
           </w:p>
         </w:tc>
@@ -6999,7 +6999,7 @@
                 <w:lang w:eastAsia="en-PH"/>
                 <w14:ligatures w14:val="none"/>
               </w:rPr>
-              <w:t>-13500</w:t>
+              <w:t>-73740</w:t>
             </w:r>
             <w:r>
               <w:rPr>
@@ -7157,7 +7157,7 @@
                 <w:lang w:eastAsia="en-PH"/>
                 <w14:ligatures w14:val="none"/>
               </w:rPr>
-              <w:t>-13500</w:t>
+              <w:t>-73740</w:t>
             </w:r>
           </w:p>
         </w:tc>

</xml_diff>